<commit_message>
12th commit 'completed, updated UML & initial code'
</commit_message>
<xml_diff>
--- a/Report (In Progress)/Youssef's Work/Pre-Intro and ToC.docx
+++ b/Report (In Progress)/Youssef's Work/Pre-Intro and ToC.docx
@@ -4132,23 +4132,13 @@
         </w:rPr>
         <w:t xml:space="preserve">Name: Dr. </w:t>
       </w:r>
-      <w:proofErr w:type="spellStart"/>
       <w:r>
         <w:rPr>
           <w:rFonts w:ascii="Times" w:eastAsia="Times New Roman" w:hAnsi="Times" w:cs="Times"/>
           <w:kern w:val="0"/>
           <w14:ligatures w14:val="none"/>
         </w:rPr>
-        <w:t>Abdurrazzag</w:t>
-      </w:r>
-      <w:proofErr w:type="spellEnd"/>
-      <w:r>
-        <w:rPr>
-          <w:rFonts w:ascii="Times" w:eastAsia="Times New Roman" w:hAnsi="Times" w:cs="Times"/>
-          <w:kern w:val="0"/>
-          <w14:ligatures w14:val="none"/>
-        </w:rPr>
-        <w:t xml:space="preserve"> Almiladi</w:t>
+        <w:t>Abdurrazzag Almiladi</w:t>
       </w:r>
       <w:r>
         <w:rPr>
@@ -5576,43 +5566,159 @@
           <w:sz w:val="32"/>
           <w:szCs w:val="32"/>
         </w:rPr>
-        <w:t>(</w:t>
-      </w:r>
-      <w:proofErr w:type="gramStart"/>
+        <w:t xml:space="preserve">(150-250 </w:t>
+      </w:r>
       <w:r>
         <w:rPr>
           <w:sz w:val="32"/>
           <w:szCs w:val="32"/>
         </w:rPr>
-        <w:t xml:space="preserve">150-250 </w:t>
+        <w:t>word summary of the whole project, reading it shouldn’t require any references of anything mentioned in the actual docume</w:t>
       </w:r>
       <w:r>
         <w:rPr>
           <w:sz w:val="32"/>
           <w:szCs w:val="32"/>
         </w:rPr>
-        <w:t>word</w:t>
-      </w:r>
-      <w:proofErr w:type="gramEnd"/>
-      <w:r>
-        <w:rPr>
-          <w:sz w:val="32"/>
-          <w:szCs w:val="32"/>
-        </w:rPr>
-        <w:t xml:space="preserve"> summary of the whole project, reading it shouldn’t require any references of anything mentioned in the actual docume</w:t>
-      </w:r>
-      <w:r>
-        <w:rPr>
-          <w:sz w:val="32"/>
-          <w:szCs w:val="32"/>
-        </w:rPr>
         <w:t>nt)</w:t>
       </w:r>
       <w:r>
         <w:br w:type="page"/>
       </w:r>
     </w:p>
-    <w:p/>
+    <w:p>
+      <w:r>
+        <w:rPr>
+          <w:noProof/>
+        </w:rPr>
+        <w:lastRenderedPageBreak/>
+        <mc:AlternateContent>
+          <mc:Choice Requires="wps">
+            <w:drawing>
+              <wp:anchor distT="45720" distB="45720" distL="114300" distR="114300" simplePos="0" relativeHeight="251681792" behindDoc="0" locked="0" layoutInCell="1" allowOverlap="1" wp14:anchorId="7B451A50" wp14:editId="642BE37E">
+                <wp:simplePos x="0" y="0"/>
+                <wp:positionH relativeFrom="margin">
+                  <wp:align>right</wp:align>
+                </wp:positionH>
+                <wp:positionV relativeFrom="paragraph">
+                  <wp:posOffset>-688693</wp:posOffset>
+                </wp:positionV>
+                <wp:extent cx="2360930" cy="1404620"/>
+                <wp:effectExtent l="0" t="0" r="22860" b="20955"/>
+                <wp:wrapNone/>
+                <wp:docPr id="217" name="Text Box 2"/>
+                <wp:cNvGraphicFramePr>
+                  <a:graphicFrameLocks xmlns:a="http://schemas.openxmlformats.org/drawingml/2006/main"/>
+                </wp:cNvGraphicFramePr>
+                <a:graphic xmlns:a="http://schemas.openxmlformats.org/drawingml/2006/main">
+                  <a:graphicData uri="http://schemas.microsoft.com/office/word/2010/wordprocessingShape">
+                    <wps:wsp>
+                      <wps:cNvSpPr txBox="1">
+                        <a:spLocks noChangeArrowheads="1"/>
+                      </wps:cNvSpPr>
+                      <wps:spPr bwMode="auto">
+                        <a:xfrm>
+                          <a:off x="0" y="0"/>
+                          <a:ext cx="2360930" cy="1404620"/>
+                        </a:xfrm>
+                        <a:prstGeom prst="rect">
+                          <a:avLst/>
+                        </a:prstGeom>
+                        <a:solidFill>
+                          <a:srgbClr val="FFFFFF"/>
+                        </a:solidFill>
+                        <a:ln w="9525">
+                          <a:solidFill>
+                            <a:srgbClr val="000000"/>
+                          </a:solidFill>
+                          <a:miter lim="800000"/>
+                          <a:headEnd/>
+                          <a:tailEnd/>
+                        </a:ln>
+                      </wps:spPr>
+                      <wps:txbx>
+                        <w:txbxContent>
+                          <w:p>
+                            <w:r>
+                              <w:t>Hamza: Green</w:t>
+                            </w:r>
+                          </w:p>
+                          <w:p>
+                            <w:r>
+                              <w:t>Sattar: Yellow</w:t>
+                            </w:r>
+                          </w:p>
+                          <w:p>
+                            <w:r>
+                              <w:t xml:space="preserve">Nahas: </w:t>
+                            </w:r>
+                            <w:r>
+                              <w:t>Blueish</w:t>
+                            </w:r>
+                          </w:p>
+                          <w:p>
+                            <w:r>
+                              <w:t>Waziri: Dark Red</w:t>
+                            </w:r>
+                          </w:p>
+                        </w:txbxContent>
+                      </wps:txbx>
+                      <wps:bodyPr rot="0" vert="horz" wrap="square" lIns="91440" tIns="45720" rIns="91440" bIns="45720" anchor="t" anchorCtr="0">
+                        <a:spAutoFit/>
+                      </wps:bodyPr>
+                    </wps:wsp>
+                  </a:graphicData>
+                </a:graphic>
+                <wp14:sizeRelH relativeFrom="margin">
+                  <wp14:pctWidth>40000</wp14:pctWidth>
+                </wp14:sizeRelH>
+                <wp14:sizeRelV relativeFrom="margin">
+                  <wp14:pctHeight>20000</wp14:pctHeight>
+                </wp14:sizeRelV>
+              </wp:anchor>
+            </w:drawing>
+          </mc:Choice>
+          <mc:Fallback>
+            <w:pict>
+              <v:shapetype w14:anchorId="7B451A50" id="_x0000_t202" coordsize="21600,21600" o:spt="202" path="m,l,21600r21600,l21600,xe">
+                <v:stroke joinstyle="miter"/>
+                <v:path gradientshapeok="t" o:connecttype="rect"/>
+              </v:shapetype>
+              <v:shape id="Text Box 2" o:spid="_x0000_s1026" type="#_x0000_t202" style="position:absolute;margin-left:134.7pt;margin-top:-54.25pt;width:185.9pt;height:110.6pt;z-index:251681792;visibility:visible;mso-wrap-style:square;mso-width-percent:400;mso-height-percent:200;mso-wrap-distance-left:9pt;mso-wrap-distance-top:3.6pt;mso-wrap-distance-right:9pt;mso-wrap-distance-bottom:3.6pt;mso-position-horizontal:right;mso-position-horizontal-relative:margin;mso-position-vertical:absolute;mso-position-vertical-relative:text;mso-width-percent:400;mso-height-percent:200;mso-width-relative:margin;mso-height-relative:margin;v-text-anchor:top" o:gfxdata="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">
+                <v:textbox style="mso-fit-shape-to-text:t">
+                  <w:txbxContent>
+                    <w:p>
+                      <w:r>
+                        <w:t>Hamza: Green</w:t>
+                      </w:r>
+                    </w:p>
+                    <w:p>
+                      <w:r>
+                        <w:t>Sattar: Yellow</w:t>
+                      </w:r>
+                    </w:p>
+                    <w:p>
+                      <w:r>
+                        <w:t xml:space="preserve">Nahas: </w:t>
+                      </w:r>
+                      <w:r>
+                        <w:t>Blueish</w:t>
+                      </w:r>
+                    </w:p>
+                    <w:p>
+                      <w:r>
+                        <w:t>Waziri: Dark Red</w:t>
+                      </w:r>
+                    </w:p>
+                  </w:txbxContent>
+                </v:textbox>
+                <w10:wrap anchorx="margin"/>
+              </v:shape>
+            </w:pict>
+          </mc:Fallback>
+        </mc:AlternateContent>
+      </w:r>
+    </w:p>
     <w:p>
       <w:pPr>
         <w:spacing w:after="0"/>
@@ -5674,6 +5780,7 @@
                 <w:color w:val="000000" w:themeColor="text1"/>
                 <w:sz w:val="32"/>
                 <w:szCs w:val="32"/>
+                <w:highlight w:val="darkCyan"/>
               </w:rPr>
             </w:pPr>
             <w:r>
@@ -5681,6 +5788,7 @@
                 <w:color w:val="000000" w:themeColor="text1"/>
                 <w:sz w:val="32"/>
                 <w:szCs w:val="32"/>
+                <w:highlight w:val="darkCyan"/>
               </w:rPr>
               <w:t>Contact Information</w:t>
             </w:r>
@@ -5714,6 +5822,7 @@
                 <w:color w:val="000000" w:themeColor="text1"/>
                 <w:sz w:val="32"/>
                 <w:szCs w:val="32"/>
+                <w:highlight w:val="darkCyan"/>
               </w:rPr>
             </w:pPr>
             <w:r>
@@ -5721,6 +5830,7 @@
                 <w:color w:val="000000" w:themeColor="text1"/>
                 <w:sz w:val="32"/>
                 <w:szCs w:val="32"/>
+                <w:highlight w:val="darkCyan"/>
               </w:rPr>
               <w:t>Intellectual Property Right Declaration</w:t>
             </w:r>
@@ -5754,6 +5864,7 @@
                 <w:color w:val="000000" w:themeColor="text1"/>
                 <w:sz w:val="32"/>
                 <w:szCs w:val="32"/>
+                <w:highlight w:val="darkCyan"/>
               </w:rPr>
             </w:pPr>
             <w:r>
@@ -5761,6 +5872,7 @@
                 <w:color w:val="000000" w:themeColor="text1"/>
                 <w:sz w:val="32"/>
                 <w:szCs w:val="32"/>
+                <w:highlight w:val="darkCyan"/>
               </w:rPr>
               <w:t>Anti-Plagiarism Declaration</w:t>
             </w:r>
@@ -5794,6 +5906,7 @@
                 <w:color w:val="000000" w:themeColor="text1"/>
                 <w:sz w:val="32"/>
                 <w:szCs w:val="32"/>
+                <w:highlight w:val="darkCyan"/>
               </w:rPr>
             </w:pPr>
             <w:r>
@@ -5801,6 +5914,7 @@
                 <w:color w:val="000000" w:themeColor="text1"/>
                 <w:sz w:val="32"/>
                 <w:szCs w:val="32"/>
+                <w:highlight w:val="darkCyan"/>
               </w:rPr>
               <w:t>Table of Contents</w:t>
             </w:r>
@@ -5834,6 +5948,7 @@
                 <w:color w:val="000000" w:themeColor="text1"/>
                 <w:sz w:val="32"/>
                 <w:szCs w:val="32"/>
+                <w:highlight w:val="yellow"/>
               </w:rPr>
             </w:pPr>
             <w:r>
@@ -5841,6 +5956,7 @@
                 <w:color w:val="000000" w:themeColor="text1"/>
                 <w:sz w:val="32"/>
                 <w:szCs w:val="32"/>
+                <w:highlight w:val="green"/>
               </w:rPr>
               <w:t>Abstract</w:t>
             </w:r>
@@ -5876,6 +5992,7 @@
                 <w:b/>
                 <w:bCs/>
                 <w:color w:val="000000" w:themeColor="text1"/>
+                <w:highlight w:val="darkCyan"/>
               </w:rPr>
             </w:pPr>
             <w:r>
@@ -5883,6 +6000,7 @@
                 <w:b/>
                 <w:bCs/>
                 <w:color w:val="000000" w:themeColor="text1"/>
+                <w:highlight w:val="darkCyan"/>
               </w:rPr>
               <w:t>– Introduction</w:t>
             </w:r>
@@ -5898,6 +6016,7 @@
                 <w:color w:val="000000" w:themeColor="text1"/>
                 <w:sz w:val="28"/>
                 <w:szCs w:val="28"/>
+                <w:highlight w:val="darkCyan"/>
               </w:rPr>
             </w:pPr>
             <w:r>
@@ -5905,6 +6024,7 @@
                 <w:color w:val="000000" w:themeColor="text1"/>
                 <w:sz w:val="28"/>
                 <w:szCs w:val="28"/>
+                <w:highlight w:val="darkCyan"/>
               </w:rPr>
               <w:t>Purpose of the Project</w:t>
             </w:r>
@@ -5928,7 +6048,37 @@
                 <w:sz w:val="28"/>
                 <w:szCs w:val="28"/>
               </w:rPr>
-              <w:t>Purpose of this Document</w:t>
+              <w:t>P</w:t>
+            </w:r>
+            <w:r>
+              <w:rPr>
+                <w:color w:val="000000" w:themeColor="text1"/>
+                <w:sz w:val="28"/>
+                <w:szCs w:val="28"/>
+              </w:rPr>
+              <w:t>roblem Description</w:t>
+            </w:r>
+          </w:p>
+          <w:p>
+            <w:pPr>
+              <w:pStyle w:val="ListParagraph"/>
+              <w:numPr>
+                <w:ilvl w:val="1"/>
+                <w:numId w:val="1"/>
+              </w:numPr>
+              <w:rPr>
+                <w:color w:val="000000" w:themeColor="text1"/>
+                <w:sz w:val="28"/>
+                <w:szCs w:val="28"/>
+              </w:rPr>
+            </w:pPr>
+            <w:r>
+              <w:rPr>
+                <w:color w:val="000000" w:themeColor="text1"/>
+                <w:sz w:val="28"/>
+                <w:szCs w:val="28"/>
+              </w:rPr>
+              <w:t>Proposed Solution</w:t>
             </w:r>
           </w:p>
           <w:p>
@@ -6116,6 +6266,7 @@
                 <w:color w:val="000000" w:themeColor="text1"/>
                 <w:sz w:val="28"/>
                 <w:szCs w:val="28"/>
+                <w:highlight w:val="yellow"/>
               </w:rPr>
             </w:pPr>
             <w:r>
@@ -6123,6 +6274,7 @@
                 <w:color w:val="000000" w:themeColor="text1"/>
                 <w:sz w:val="28"/>
                 <w:szCs w:val="28"/>
+                <w:highlight w:val="yellow"/>
               </w:rPr>
               <w:t>2.2.1 Functional Requirements</w:t>
             </w:r>
@@ -6143,28 +6295,9 @@
                 <w:color w:val="000000" w:themeColor="text1"/>
                 <w:sz w:val="28"/>
                 <w:szCs w:val="28"/>
+                <w:highlight w:val="yellow"/>
               </w:rPr>
               <w:t>2.2.2 Non-Functional Requirements</w:t>
-            </w:r>
-          </w:p>
-          <w:p>
-            <w:pPr>
-              <w:tabs>
-                <w:tab w:val="left" w:pos="1706"/>
-              </w:tabs>
-              <w:rPr>
-                <w:color w:val="000000" w:themeColor="text1"/>
-                <w:sz w:val="28"/>
-                <w:szCs w:val="28"/>
-              </w:rPr>
-            </w:pPr>
-            <w:r>
-              <w:rPr>
-                <w:color w:val="000000" w:themeColor="text1"/>
-                <w:sz w:val="28"/>
-                <w:szCs w:val="28"/>
-              </w:rPr>
-              <w:t>2.3 Proposed Solution</w:t>
             </w:r>
           </w:p>
         </w:tc>
@@ -7599,7 +7732,7 @@
           <w:sz w:val="32"/>
           <w:szCs w:val="32"/>
         </w:rPr>
-        <w:t>PURPOSE OF THIS DOCUME</w:t>
+        <w:t>P</w:t>
       </w:r>
       <w:r>
         <w:rPr>
@@ -7608,7 +7741,7 @@
           <w:sz w:val="32"/>
           <w:szCs w:val="32"/>
         </w:rPr>
-        <w:t>NT</w:t>
+        <w:t>ROBLEM DESCRIPTION</w:t>
       </w:r>
     </w:p>
     <w:p>
@@ -10142,15 +10275,6 @@
 </file>
 
 <file path=customXml/item1.xml><?xml version="1.0" encoding="utf-8"?>
-<?mso-contentType ?>
-<FormTemplates xmlns="http://schemas.microsoft.com/sharepoint/v3/contenttype/forms">
-  <Display>DocumentLibraryForm</Display>
-  <Edit>DocumentLibraryForm</Edit>
-  <New>DocumentLibraryForm</New>
-</FormTemplates>
-</file>
-
-<file path=customXml/item2.xml><?xml version="1.0" encoding="utf-8"?>
 <ct:contentTypeSchema xmlns:ct="http://schemas.microsoft.com/office/2006/metadata/contentType" xmlns:ma="http://schemas.microsoft.com/office/2006/metadata/properties/metaAttributes" ct:_="" ma:_="" ma:contentTypeName="Document" ma:contentTypeID="0x0101006D05B900E765E34BA9E268DB6100CBBB" ma:contentTypeVersion="13" ma:contentTypeDescription="Create a new document." ma:contentTypeScope="" ma:versionID="ccb80a73e45b749de45030be187ff82b">
   <xsd:schema xmlns:xsd="http://www.w3.org/2001/XMLSchema" xmlns:xs="http://www.w3.org/2001/XMLSchema" xmlns:p="http://schemas.microsoft.com/office/2006/metadata/properties" xmlns:ns3="18ee609f-32f1-4d76-9edc-3adfe1583d01" xmlns:ns4="edf8bdba-8943-470c-8053-5032dff865c0" targetNamespace="http://schemas.microsoft.com/office/2006/metadata/properties" ma:root="true" ma:fieldsID="1ca76fc25f8f97de8ce436d715fda6ef" ns3:_="" ns4:_="">
     <xsd:import namespace="18ee609f-32f1-4d76-9edc-3adfe1583d01"/>
@@ -10371,6 +10495,15 @@
 </ct:contentTypeSchema>
 </file>
 
+<file path=customXml/item2.xml><?xml version="1.0" encoding="utf-8"?>
+<?mso-contentType ?>
+<FormTemplates xmlns="http://schemas.microsoft.com/sharepoint/v3/contenttype/forms">
+  <Display>DocumentLibraryForm</Display>
+  <Edit>DocumentLibraryForm</Edit>
+  <New>DocumentLibraryForm</New>
+</FormTemplates>
+</file>
+
 <file path=customXml/item3.xml><?xml version="1.0" encoding="utf-8"?>
 <p:properties xmlns:p="http://schemas.microsoft.com/office/2006/metadata/properties" xmlns:xsi="http://www.w3.org/2001/XMLSchema-instance" xmlns:pc="http://schemas.microsoft.com/office/infopath/2007/PartnerControls">
   <documentManagement>
@@ -10380,14 +10513,6 @@
 </file>
 
 <file path=customXml/itemProps1.xml><?xml version="1.0" encoding="utf-8"?>
-<ds:datastoreItem xmlns:ds="http://schemas.openxmlformats.org/officeDocument/2006/customXml" ds:itemID="{301A6548-94E1-48B0-8F08-71C5AA75F598}">
-  <ds:schemaRefs>
-    <ds:schemaRef ds:uri="http://schemas.microsoft.com/sharepoint/v3/contenttype/forms"/>
-  </ds:schemaRefs>
-</ds:datastoreItem>
-</file>
-
-<file path=customXml/itemProps2.xml><?xml version="1.0" encoding="utf-8"?>
 <ds:datastoreItem xmlns:ds="http://schemas.openxmlformats.org/officeDocument/2006/customXml" ds:itemID="{4D359DFA-C268-43CD-83C4-41E71B9F340E}">
   <ds:schemaRefs>
     <ds:schemaRef ds:uri="http://schemas.microsoft.com/office/2006/metadata/contentType"/>
@@ -10406,6 +10531,14 @@
 </ds:datastoreItem>
 </file>
 
+<file path=customXml/itemProps2.xml><?xml version="1.0" encoding="utf-8"?>
+<ds:datastoreItem xmlns:ds="http://schemas.openxmlformats.org/officeDocument/2006/customXml" ds:itemID="{301A6548-94E1-48B0-8F08-71C5AA75F598}">
+  <ds:schemaRefs>
+    <ds:schemaRef ds:uri="http://schemas.microsoft.com/sharepoint/v3/contenttype/forms"/>
+  </ds:schemaRefs>
+</ds:datastoreItem>
+</file>
+
 <file path=customXml/itemProps3.xml><?xml version="1.0" encoding="utf-8"?>
 <ds:datastoreItem xmlns:ds="http://schemas.openxmlformats.org/officeDocument/2006/customXml" ds:itemID="{66140B1D-F319-4B15-9C0F-27C9A0E1F59C}">
   <ds:schemaRefs>

</xml_diff>